<commit_message>
BAA - Project School PAA BI BAA - Project Vulcan requirements
</commit_message>
<xml_diff>
--- a/BigDataAplicado/Project-Vulcan/Vulcan-Notes_Dirty.docx
+++ b/BigDataAplicado/Project-Vulcan/Vulcan-Notes_Dirty.docx
@@ -9,12 +9,25 @@
     </w:p>
     <w:p>
       <w:r>
-        <w:t>Embalses tienen boyas y se van a poner unos sensors</w:t>
-      </w:r>
-    </w:p>
-    <w:p>
-      <w:r>
-        <w:t>Participan 3 insitutos:</w:t>
+        <w:t xml:space="preserve">Embalses tienen boyas y se van a poner unos </w:t>
+      </w:r>
+      <w:proofErr w:type="spellStart"/>
+      <w:r>
+        <w:t>sensors</w:t>
+      </w:r>
+      <w:proofErr w:type="spellEnd"/>
+    </w:p>
+    <w:p>
+      <w:r>
+        <w:t xml:space="preserve">Participan 3 </w:t>
+      </w:r>
+      <w:proofErr w:type="spellStart"/>
+      <w:r>
+        <w:t>insitutos</w:t>
+      </w:r>
+      <w:proofErr w:type="spellEnd"/>
+      <w:r>
+        <w:t>:</w:t>
       </w:r>
     </w:p>
     <w:p>
@@ -26,7 +39,15 @@
         </w:numPr>
       </w:pPr>
       <w:r>
-        <w:t>Centro la palma: poner una boya con sensors en un embalse (los sauces)</w:t>
+        <w:t xml:space="preserve">Centro la palma: poner una boya con </w:t>
+      </w:r>
+      <w:proofErr w:type="spellStart"/>
+      <w:r>
+        <w:t>sensors</w:t>
+      </w:r>
+      <w:proofErr w:type="spellEnd"/>
+      <w:r>
+        <w:t xml:space="preserve"> en un embalse (los sauces)</w:t>
       </w:r>
     </w:p>
     <w:p>
@@ -38,7 +59,23 @@
         </w:numPr>
       </w:pPr>
       <w:r>
-        <w:t>Centro de madrid: poner sensors en otro embalse</w:t>
+        <w:t xml:space="preserve">Centro de </w:t>
+      </w:r>
+      <w:proofErr w:type="spellStart"/>
+      <w:r>
+        <w:t>madrid</w:t>
+      </w:r>
+      <w:proofErr w:type="spellEnd"/>
+      <w:r>
+        <w:t xml:space="preserve">: poner </w:t>
+      </w:r>
+      <w:proofErr w:type="spellStart"/>
+      <w:r>
+        <w:t>sensors</w:t>
+      </w:r>
+      <w:proofErr w:type="spellEnd"/>
+      <w:r>
+        <w:t xml:space="preserve"> en otro embalse</w:t>
       </w:r>
     </w:p>
     <w:p>
@@ -67,18 +104,47 @@
         </w:numPr>
       </w:pPr>
       <w:r>
-        <w:t xml:space="preserve">El mismo pero mas grande en 2 anios </w:t>
+        <w:t xml:space="preserve">El mismo pero </w:t>
+      </w:r>
+      <w:proofErr w:type="spellStart"/>
+      <w:r>
+        <w:t>mas</w:t>
+      </w:r>
+      <w:proofErr w:type="spellEnd"/>
+      <w:r>
+        <w:t xml:space="preserve"> grande en 2 </w:t>
+      </w:r>
+      <w:proofErr w:type="spellStart"/>
+      <w:r>
+        <w:t>anios</w:t>
+      </w:r>
+      <w:proofErr w:type="spellEnd"/>
+      <w:r>
+        <w:t xml:space="preserve"> </w:t>
       </w:r>
     </w:p>
     <w:p/>
     <w:p>
       <w:r>
-        <w:t>La palma Smart island</w:t>
-      </w:r>
-    </w:p>
-    <w:p>
-      <w:r>
-        <w:t>Proyecto de Smart city de la palma, donde hay muchos sensores donde recogen información para dar servicios a varios sectores de la isla</w:t>
+        <w:t xml:space="preserve">La palma Smart </w:t>
+      </w:r>
+      <w:proofErr w:type="spellStart"/>
+      <w:r>
+        <w:t>island</w:t>
+      </w:r>
+      <w:proofErr w:type="spellEnd"/>
+    </w:p>
+    <w:p>
+      <w:r>
+        <w:t xml:space="preserve">Proyecto de Smart </w:t>
+      </w:r>
+      <w:proofErr w:type="spellStart"/>
+      <w:r>
+        <w:t>city</w:t>
+      </w:r>
+      <w:proofErr w:type="spellEnd"/>
+      <w:r>
+        <w:t xml:space="preserve"> de la palma, donde hay muchos sensores donde recogen información para dar servicios a varios sectores de la isla</w:t>
       </w:r>
     </w:p>
     <w:p/>
@@ -95,13 +161,31 @@
     <w:p/>
     <w:p>
       <w:r>
-        <w:t>Arquitectura Fiwire</w:t>
-      </w:r>
-    </w:p>
-    <w:p>
-      <w:r>
-        <w:t>Tecnología open source, pensada para Smart cities</w:t>
-      </w:r>
+        <w:t xml:space="preserve">Arquitectura </w:t>
+      </w:r>
+      <w:proofErr w:type="spellStart"/>
+      <w:r>
+        <w:t>Fiwire</w:t>
+      </w:r>
+      <w:proofErr w:type="spellEnd"/>
+    </w:p>
+    <w:p>
+      <w:r>
+        <w:t xml:space="preserve">Tecnología open </w:t>
+      </w:r>
+      <w:proofErr w:type="spellStart"/>
+      <w:r>
+        <w:t>source</w:t>
+      </w:r>
+      <w:proofErr w:type="spellEnd"/>
+      <w:r>
+        <w:t xml:space="preserve">, pensada para Smart </w:t>
+      </w:r>
+      <w:proofErr w:type="spellStart"/>
+      <w:r>
+        <w:t>cities</w:t>
+      </w:r>
+      <w:proofErr w:type="spellEnd"/>
       <w:r>
         <w:t xml:space="preserve">. </w:t>
       </w:r>
@@ -114,12 +198,36 @@
     </w:p>
     <w:p>
       <w:r>
-        <w:t>Protocolo que utiliza el Orion context bróker</w:t>
-      </w:r>
-    </w:p>
-    <w:p>
-      <w:r>
-        <w:t xml:space="preserve">Se definen una serie de entidades (para nosotros cada un de los sensores). Los consumidores se han de suscribir a las entidades, con el fin de que le notifique </w:t>
+        <w:t xml:space="preserve">Protocolo que utiliza el </w:t>
+      </w:r>
+      <w:proofErr w:type="spellStart"/>
+      <w:r>
+        <w:t>Orion</w:t>
+      </w:r>
+      <w:proofErr w:type="spellEnd"/>
+      <w:r>
+        <w:t xml:space="preserve"> </w:t>
+      </w:r>
+      <w:proofErr w:type="spellStart"/>
+      <w:r>
+        <w:t>context</w:t>
+      </w:r>
+      <w:proofErr w:type="spellEnd"/>
+      <w:r>
+        <w:t xml:space="preserve"> bróker</w:t>
+      </w:r>
+    </w:p>
+    <w:p>
+      <w:r>
+        <w:t xml:space="preserve">Se definen una serie de entidades (para nosotros cada </w:t>
+      </w:r>
+      <w:proofErr w:type="spellStart"/>
+      <w:r>
+        <w:t>un</w:t>
+      </w:r>
+      <w:proofErr w:type="spellEnd"/>
+      <w:r>
+        <w:t xml:space="preserve"> de los sensores). Los consumidores se han de suscribir a las entidades, con el fin de que le notifique </w:t>
       </w:r>
     </w:p>
     <w:p/>
@@ -135,13 +243,206 @@
     </w:p>
     <w:p>
       <w:r>
-        <w:t>POST -&gt; Suscription</w:t>
-      </w:r>
+        <w:t xml:space="preserve">POST -&gt; </w:t>
+      </w:r>
+      <w:proofErr w:type="spellStart"/>
+      <w:r>
+        <w:t>Suscription</w:t>
+      </w:r>
+      <w:proofErr w:type="spellEnd"/>
     </w:p>
     <w:p>
       <w:r>
         <w:t>PATH -&gt; cambiar datos</w:t>
       </w:r>
+    </w:p>
+    <w:p>
+      <w:r>
+        <w:br w:type="page"/>
+      </w:r>
+    </w:p>
+    <w:p>
+      <w:r>
+        <w:lastRenderedPageBreak/>
+        <w:t>29/02/2024</w:t>
+      </w:r>
+    </w:p>
+    <w:p>
+      <w:r>
+        <w:t>Estructura del proyecto</w:t>
+      </w:r>
+    </w:p>
+    <w:p>
+      <w:proofErr w:type="spellStart"/>
+      <w:r>
+        <w:t>IoT</w:t>
+      </w:r>
+      <w:proofErr w:type="spellEnd"/>
+      <w:r>
+        <w:t xml:space="preserve"> </w:t>
+      </w:r>
+    </w:p>
+    <w:p>
+      <w:r>
+        <w:t xml:space="preserve">Sensores envían (nivel, </w:t>
+      </w:r>
+      <w:proofErr w:type="spellStart"/>
+      <w:r>
+        <w:t>ph</w:t>
+      </w:r>
+      <w:proofErr w:type="spellEnd"/>
+      <w:r>
+        <w:t>, temperatura, turbidez, conductividad, ¿cloro?) a una antena</w:t>
+      </w:r>
+    </w:p>
+    <w:p>
+      <w:proofErr w:type="spellStart"/>
+      <w:r>
+        <w:t>Firware</w:t>
+      </w:r>
+      <w:proofErr w:type="spellEnd"/>
+    </w:p>
+    <w:p>
+      <w:pPr>
+        <w:pStyle w:val="ListParagraph"/>
+        <w:numPr>
+          <w:ilvl w:val="0"/>
+          <w:numId w:val="1"/>
+        </w:numPr>
+      </w:pPr>
+      <w:proofErr w:type="spellStart"/>
+      <w:r>
+        <w:t>IoT</w:t>
+      </w:r>
+      <w:proofErr w:type="spellEnd"/>
+    </w:p>
+    <w:p>
+      <w:pPr>
+        <w:pStyle w:val="ListParagraph"/>
+        <w:numPr>
+          <w:ilvl w:val="0"/>
+          <w:numId w:val="1"/>
+        </w:numPr>
+      </w:pPr>
+      <w:r>
+        <w:t xml:space="preserve">Agente (posiblemente </w:t>
+      </w:r>
+      <w:proofErr w:type="spellStart"/>
+      <w:r>
+        <w:t>desapareza</w:t>
+      </w:r>
+      <w:proofErr w:type="spellEnd"/>
+      <w:r>
+        <w:t>)</w:t>
+      </w:r>
+    </w:p>
+    <w:p>
+      <w:pPr>
+        <w:pStyle w:val="ListParagraph"/>
+        <w:numPr>
+          <w:ilvl w:val="0"/>
+          <w:numId w:val="1"/>
+        </w:numPr>
+      </w:pPr>
+      <w:proofErr w:type="spellStart"/>
+      <w:r>
+        <w:t>Orion</w:t>
+      </w:r>
+      <w:proofErr w:type="spellEnd"/>
+      <w:r>
+        <w:t xml:space="preserve"> </w:t>
+      </w:r>
+      <w:proofErr w:type="spellStart"/>
+      <w:r>
+        <w:t>context</w:t>
+      </w:r>
+      <w:proofErr w:type="spellEnd"/>
+      <w:r>
+        <w:t xml:space="preserve"> bróker + MongoDB (solo almacena el ultimo registro)</w:t>
+      </w:r>
+    </w:p>
+    <w:p>
+      <w:pPr>
+        <w:pStyle w:val="ListParagraph"/>
+        <w:numPr>
+          <w:ilvl w:val="1"/>
+          <w:numId w:val="1"/>
+        </w:numPr>
+      </w:pPr>
+      <w:r>
+        <w:t xml:space="preserve">Guarda entidades &gt; lista atributos &gt; clave-valor (formato </w:t>
+      </w:r>
+      <w:proofErr w:type="spellStart"/>
+      <w:r>
+        <w:t>json</w:t>
+      </w:r>
+      <w:proofErr w:type="spellEnd"/>
+      <w:r>
+        <w:t>)</w:t>
+      </w:r>
+    </w:p>
+    <w:p>
+      <w:pPr>
+        <w:pStyle w:val="ListParagraph"/>
+        <w:numPr>
+          <w:ilvl w:val="0"/>
+          <w:numId w:val="1"/>
+        </w:numPr>
+      </w:pPr>
+      <w:r>
+        <w:t xml:space="preserve">Quantum </w:t>
+      </w:r>
+      <w:proofErr w:type="spellStart"/>
+      <w:r>
+        <w:t>leap</w:t>
+      </w:r>
+      <w:proofErr w:type="spellEnd"/>
+      <w:r>
+        <w:t xml:space="preserve"> + </w:t>
+      </w:r>
+      <w:proofErr w:type="spellStart"/>
+      <w:r>
+        <w:t>Crate</w:t>
+      </w:r>
+      <w:proofErr w:type="spellEnd"/>
+      <w:r>
+        <w:t xml:space="preserve"> DB (almacena todos los registros con un </w:t>
+      </w:r>
+      <w:proofErr w:type="spellStart"/>
+      <w:r>
+        <w:t>timestamp</w:t>
+      </w:r>
+      <w:proofErr w:type="spellEnd"/>
+      <w:r>
+        <w:t>)</w:t>
+      </w:r>
+    </w:p>
+    <w:p>
+      <w:pPr>
+        <w:pStyle w:val="ListParagraph"/>
+        <w:numPr>
+          <w:ilvl w:val="0"/>
+          <w:numId w:val="1"/>
+        </w:numPr>
+      </w:pPr>
+      <w:proofErr w:type="spellStart"/>
+      <w:r>
+        <w:t>Grafana</w:t>
+      </w:r>
+      <w:proofErr w:type="spellEnd"/>
+      <w:r>
+        <w:t xml:space="preserve"> (gráficos, alertas con emails)</w:t>
+      </w:r>
+    </w:p>
+    <w:p>
+      <w:r>
+        <w:t xml:space="preserve">Posiblemente una ETL para procesar los datos y agruparlos por </w:t>
+      </w:r>
+      <w:proofErr w:type="spellStart"/>
+      <w:r>
+        <w:t>dias</w:t>
+      </w:r>
+      <w:proofErr w:type="spellEnd"/>
     </w:p>
     <w:sectPr>
       <w:pgSz w:w="11906" w:h="16838"/>
@@ -170,7 +471,7 @@
         <w:rFonts w:ascii="Symbol" w:eastAsiaTheme="minorHAnsi" w:hAnsi="Symbol" w:cstheme="minorBidi" w:hint="default"/>
       </w:rPr>
     </w:lvl>
-    <w:lvl w:ilvl="1" w:tplc="04090003" w:tentative="1">
+    <w:lvl w:ilvl="1" w:tplc="04090003">
       <w:start w:val="1"/>
       <w:numFmt w:val="bullet"/>
       <w:lvlText w:val="o"/>

</xml_diff>